<commit_message>
Modified system test to generate for q3d. Go to previous version for the older implementation
</commit_message>
<xml_diff>
--- a/lab1/Report.docx
+++ b/lab1/Report.docx
@@ -14,10 +14,264 @@
           <w:sz w:val="24"/>
           <w:lang w:val="en-CA"/>
         </w:rPr>
-        <w:t xml:space="preserve">1a) </w:t>
+        <w:t>1a)</w:t>
+      </w:r>
+    </w:p>
+    <w:p>
+      <w:pPr>
+        <w:rPr>
+          <w:sz w:val="24"/>
+          <w:lang w:val="en-CA"/>
+        </w:rPr>
+      </w:pPr>
+    </w:p>
+    <w:p>
+      <w:pPr>
+        <w:rPr>
+          <w:sz w:val="24"/>
+          <w:lang w:val="en-CA"/>
+        </w:rPr>
+      </w:pPr>
+      <w:r>
+        <w:rPr>
+          <w:sz w:val="24"/>
+          <w:lang w:val="en-CA"/>
+        </w:rPr>
+        <w:t xml:space="preserve"> </w:t>
+      </w:r>
+    </w:p>
+    <w:p>
+      <w:pPr>
+        <w:rPr>
+          <w:sz w:val="24"/>
+          <w:lang w:val="en-CA"/>
+        </w:rPr>
+      </w:pPr>
+      <w:r>
+        <w:rPr>
+          <w:sz w:val="24"/>
+          <w:lang w:val="en-CA"/>
+        </w:rPr>
+        <w:t>3</w:t>
+      </w:r>
+      <w:r>
+        <w:rPr>
+          <w:sz w:val="24"/>
+          <w:lang w:val="en-CA"/>
+        </w:rPr>
+        <w:t>d)</w:t>
+      </w:r>
+      <w:r>
+        <w:rPr>
+          <w:sz w:val="24"/>
+          <w:lang w:val="en-CA"/>
+        </w:rPr>
+        <w:t xml:space="preserve"> In order to check the performance of our algorithm, random messages were generated with different values for probability of erasures, for a total of 100 times. Number of times where both decoders correctly decoded the message were recorded and plotted in the bar graphs shown below.</w:t>
       </w:r>
       <w:bookmarkStart w:id="0" w:name="_GoBack"/>
       <w:bookmarkEnd w:id="0"/>
+    </w:p>
+    <w:p>
+      <w:pPr>
+        <w:jc w:val="center"/>
+        <w:rPr>
+          <w:sz w:val="24"/>
+          <w:lang w:val="en-CA"/>
+        </w:rPr>
+      </w:pPr>
+      <w:r>
+        <w:rPr>
+          <w:noProof/>
+          <w:sz w:val="24"/>
+          <w:lang w:val="en-CA" w:eastAsia="en-CA"/>
+        </w:rPr>
+        <w:drawing>
+          <wp:inline distT="0" distB="0" distL="0" distR="0">
+            <wp:extent cx="5324475" cy="3990975"/>
+            <wp:effectExtent l="0" t="0" r="0" b="0"/>
+            <wp:docPr id="1" name="Picture 1"/>
+            <wp:cNvGraphicFramePr>
+              <a:graphicFrameLocks xmlns:a="http://schemas.openxmlformats.org/drawingml/2006/main" noChangeAspect="1"/>
+            </wp:cNvGraphicFramePr>
+            <a:graphic xmlns:a="http://schemas.openxmlformats.org/drawingml/2006/main">
+              <a:graphicData uri="http://schemas.openxmlformats.org/drawingml/2006/picture">
+                <pic:pic xmlns:pic="http://schemas.openxmlformats.org/drawingml/2006/picture">
+                  <pic:nvPicPr>
+                    <pic:cNvPr id="0" name="Picture 1"/>
+                    <pic:cNvPicPr>
+                      <a:picLocks noChangeAspect="1" noChangeArrowheads="1"/>
+                    </pic:cNvPicPr>
+                  </pic:nvPicPr>
+                  <pic:blipFill>
+                    <a:blip r:embed="rId4">
+                      <a:extLst>
+                        <a:ext uri="{28A0092B-C50C-407E-A947-70E740481C1C}">
+                          <a14:useLocalDpi xmlns:a14="http://schemas.microsoft.com/office/drawing/2010/main" val="0"/>
+                        </a:ext>
+                      </a:extLst>
+                    </a:blip>
+                    <a:srcRect/>
+                    <a:stretch>
+                      <a:fillRect/>
+                    </a:stretch>
+                  </pic:blipFill>
+                  <pic:spPr bwMode="auto">
+                    <a:xfrm>
+                      <a:off x="0" y="0"/>
+                      <a:ext cx="5324475" cy="3990975"/>
+                    </a:xfrm>
+                    <a:prstGeom prst="rect">
+                      <a:avLst/>
+                    </a:prstGeom>
+                    <a:noFill/>
+                    <a:ln>
+                      <a:noFill/>
+                    </a:ln>
+                  </pic:spPr>
+                </pic:pic>
+              </a:graphicData>
+            </a:graphic>
+          </wp:inline>
+        </w:drawing>
+      </w:r>
+    </w:p>
+    <w:p>
+      <w:pPr>
+        <w:jc w:val="center"/>
+        <w:rPr>
+          <w:sz w:val="24"/>
+          <w:lang w:val="en-CA"/>
+        </w:rPr>
+      </w:pPr>
+    </w:p>
+    <w:p>
+      <w:pPr>
+        <w:jc w:val="center"/>
+        <w:rPr>
+          <w:sz w:val="24"/>
+          <w:lang w:val="en-CA"/>
+        </w:rPr>
+      </w:pPr>
+      <w:r>
+        <w:rPr>
+          <w:noProof/>
+          <w:sz w:val="24"/>
+          <w:lang w:val="en-CA" w:eastAsia="en-CA"/>
+        </w:rPr>
+        <w:lastRenderedPageBreak/>
+        <w:drawing>
+          <wp:inline distT="0" distB="0" distL="0" distR="0">
+            <wp:extent cx="5324475" cy="3990975"/>
+            <wp:effectExtent l="0" t="0" r="0" b="0"/>
+            <wp:docPr id="2" name="Picture 2"/>
+            <wp:cNvGraphicFramePr>
+              <a:graphicFrameLocks xmlns:a="http://schemas.openxmlformats.org/drawingml/2006/main" noChangeAspect="1"/>
+            </wp:cNvGraphicFramePr>
+            <a:graphic xmlns:a="http://schemas.openxmlformats.org/drawingml/2006/main">
+              <a:graphicData uri="http://schemas.openxmlformats.org/drawingml/2006/picture">
+                <pic:pic xmlns:pic="http://schemas.openxmlformats.org/drawingml/2006/picture">
+                  <pic:nvPicPr>
+                    <pic:cNvPr id="0" name="Picture 2"/>
+                    <pic:cNvPicPr>
+                      <a:picLocks noChangeAspect="1" noChangeArrowheads="1"/>
+                    </pic:cNvPicPr>
+                  </pic:nvPicPr>
+                  <pic:blipFill>
+                    <a:blip r:embed="rId5">
+                      <a:extLst>
+                        <a:ext uri="{28A0092B-C50C-407E-A947-70E740481C1C}">
+                          <a14:useLocalDpi xmlns:a14="http://schemas.microsoft.com/office/drawing/2010/main" val="0"/>
+                        </a:ext>
+                      </a:extLst>
+                    </a:blip>
+                    <a:srcRect/>
+                    <a:stretch>
+                      <a:fillRect/>
+                    </a:stretch>
+                  </pic:blipFill>
+                  <pic:spPr bwMode="auto">
+                    <a:xfrm>
+                      <a:off x="0" y="0"/>
+                      <a:ext cx="5324475" cy="3990975"/>
+                    </a:xfrm>
+                    <a:prstGeom prst="rect">
+                      <a:avLst/>
+                    </a:prstGeom>
+                    <a:noFill/>
+                    <a:ln>
+                      <a:noFill/>
+                    </a:ln>
+                  </pic:spPr>
+                </pic:pic>
+              </a:graphicData>
+            </a:graphic>
+          </wp:inline>
+        </w:drawing>
+      </w:r>
+    </w:p>
+    <w:p>
+      <w:pPr>
+        <w:jc w:val="center"/>
+        <w:rPr>
+          <w:sz w:val="24"/>
+          <w:lang w:val="en-CA"/>
+        </w:rPr>
+      </w:pPr>
+      <w:r>
+        <w:rPr>
+          <w:noProof/>
+          <w:sz w:val="24"/>
+          <w:lang w:val="en-CA" w:eastAsia="en-CA"/>
+        </w:rPr>
+        <w:drawing>
+          <wp:inline distT="0" distB="0" distL="0" distR="0">
+            <wp:extent cx="5324475" cy="3990975"/>
+            <wp:effectExtent l="0" t="0" r="0" b="0"/>
+            <wp:docPr id="3" name="Picture 3"/>
+            <wp:cNvGraphicFramePr>
+              <a:graphicFrameLocks xmlns:a="http://schemas.openxmlformats.org/drawingml/2006/main" noChangeAspect="1"/>
+            </wp:cNvGraphicFramePr>
+            <a:graphic xmlns:a="http://schemas.openxmlformats.org/drawingml/2006/main">
+              <a:graphicData uri="http://schemas.openxmlformats.org/drawingml/2006/picture">
+                <pic:pic xmlns:pic="http://schemas.openxmlformats.org/drawingml/2006/picture">
+                  <pic:nvPicPr>
+                    <pic:cNvPr id="0" name="Picture 3"/>
+                    <pic:cNvPicPr>
+                      <a:picLocks noChangeAspect="1" noChangeArrowheads="1"/>
+                    </pic:cNvPicPr>
+                  </pic:nvPicPr>
+                  <pic:blipFill>
+                    <a:blip r:embed="rId6">
+                      <a:extLst>
+                        <a:ext uri="{28A0092B-C50C-407E-A947-70E740481C1C}">
+                          <a14:useLocalDpi xmlns:a14="http://schemas.microsoft.com/office/drawing/2010/main" val="0"/>
+                        </a:ext>
+                      </a:extLst>
+                    </a:blip>
+                    <a:srcRect/>
+                    <a:stretch>
+                      <a:fillRect/>
+                    </a:stretch>
+                  </pic:blipFill>
+                  <pic:spPr bwMode="auto">
+                    <a:xfrm>
+                      <a:off x="0" y="0"/>
+                      <a:ext cx="5324475" cy="3990975"/>
+                    </a:xfrm>
+                    <a:prstGeom prst="rect">
+                      <a:avLst/>
+                    </a:prstGeom>
+                    <a:noFill/>
+                    <a:ln>
+                      <a:noFill/>
+                    </a:ln>
+                  </pic:spPr>
+                </pic:pic>
+              </a:graphicData>
+            </a:graphic>
+          </wp:inline>
+        </w:drawing>
+      </w:r>
     </w:p>
     <w:sectPr>
       <w:pgSz w:w="12240" w:h="15840"/>
@@ -152,6 +406,7 @@
     <w:lsdException w:name="HTML Sample" w:semiHidden="1" w:unhideWhenUsed="1"/>
     <w:lsdException w:name="HTML Typewriter" w:semiHidden="1" w:unhideWhenUsed="1"/>
     <w:lsdException w:name="HTML Variable" w:semiHidden="1" w:unhideWhenUsed="1"/>
+    <w:lsdException w:name="Normal Table" w:semiHidden="1" w:unhideWhenUsed="1"/>
     <w:lsdException w:name="annotation subject" w:semiHidden="1" w:unhideWhenUsed="1"/>
     <w:lsdException w:name="No List" w:semiHidden="1" w:unhideWhenUsed="1"/>
     <w:lsdException w:name="Outline List 1" w:semiHidden="1" w:unhideWhenUsed="1"/>
@@ -198,8 +453,10 @@
     <w:lsdException w:name="Table Subtle 2" w:semiHidden="1" w:unhideWhenUsed="1"/>
     <w:lsdException w:name="Table Web 1" w:semiHidden="1" w:unhideWhenUsed="1"/>
     <w:lsdException w:name="Table Web 2" w:semiHidden="1" w:unhideWhenUsed="1"/>
+    <w:lsdException w:name="Table Web 3" w:semiHidden="1" w:unhideWhenUsed="1"/>
     <w:lsdException w:name="Balloon Text" w:semiHidden="1" w:unhideWhenUsed="1"/>
     <w:lsdException w:name="Table Grid" w:uiPriority="39"/>
+    <w:lsdException w:name="Table Theme" w:semiHidden="1" w:unhideWhenUsed="1"/>
     <w:lsdException w:name="Placeholder Text" w:semiHidden="1"/>
     <w:lsdException w:name="No Spacing" w:uiPriority="1" w:qFormat="1"/>
     <w:lsdException w:name="Light Shading" w:uiPriority="60"/>

</xml_diff>

<commit_message>
performance test for gaussian and exhaustive decoders
</commit_message>
<xml_diff>
--- a/lab1/Report.docx
+++ b/lab1/Report.docx
@@ -68,8 +68,6 @@
         </w:rPr>
         <w:t xml:space="preserve"> In order to check the performance of our algorithm, random messages were generated with different values for probability of erasures, for a total of 100 times. Number of times where both decoders correctly decoded the message were recorded and plotted in the bar graphs shown below.</w:t>
       </w:r>
-      <w:bookmarkStart w:id="0" w:name="_GoBack"/>
-      <w:bookmarkEnd w:id="0"/>
     </w:p>
     <w:p>
       <w:pPr>
@@ -257,6 +255,145 @@
                     <a:xfrm>
                       <a:off x="0" y="0"/>
                       <a:ext cx="5324475" cy="3990975"/>
+                    </a:xfrm>
+                    <a:prstGeom prst="rect">
+                      <a:avLst/>
+                    </a:prstGeom>
+                    <a:noFill/>
+                    <a:ln>
+                      <a:noFill/>
+                    </a:ln>
+                  </pic:spPr>
+                </pic:pic>
+              </a:graphicData>
+            </a:graphic>
+          </wp:inline>
+        </w:drawing>
+      </w:r>
+    </w:p>
+    <w:p>
+      <w:pPr>
+        <w:jc w:val="center"/>
+        <w:rPr>
+          <w:sz w:val="24"/>
+          <w:lang w:val="en-CA"/>
+        </w:rPr>
+      </w:pPr>
+    </w:p>
+    <w:p>
+      <w:pPr>
+        <w:jc w:val="center"/>
+        <w:rPr>
+          <w:sz w:val="24"/>
+          <w:lang w:val="en-CA"/>
+        </w:rPr>
+      </w:pPr>
+      <w:r>
+        <w:rPr>
+          <w:noProof/>
+          <w:sz w:val="24"/>
+          <w:lang w:val="en-CA" w:eastAsia="en-CA"/>
+        </w:rPr>
+        <w:drawing>
+          <wp:inline distT="0" distB="0" distL="0" distR="0">
+            <wp:extent cx="5320030" cy="3990340"/>
+            <wp:effectExtent l="0" t="0" r="0" b="0"/>
+            <wp:docPr id="4" name="Picture 4"/>
+            <wp:cNvGraphicFramePr>
+              <a:graphicFrameLocks xmlns:a="http://schemas.openxmlformats.org/drawingml/2006/main" noChangeAspect="1"/>
+            </wp:cNvGraphicFramePr>
+            <a:graphic xmlns:a="http://schemas.openxmlformats.org/drawingml/2006/main">
+              <a:graphicData uri="http://schemas.openxmlformats.org/drawingml/2006/picture">
+                <pic:pic xmlns:pic="http://schemas.openxmlformats.org/drawingml/2006/picture">
+                  <pic:nvPicPr>
+                    <pic:cNvPr id="0" name="Picture 1"/>
+                    <pic:cNvPicPr>
+                      <a:picLocks noChangeAspect="1" noChangeArrowheads="1"/>
+                    </pic:cNvPicPr>
+                  </pic:nvPicPr>
+                  <pic:blipFill>
+                    <a:blip r:embed="rId7">
+                      <a:extLst>
+                        <a:ext uri="{28A0092B-C50C-407E-A947-70E740481C1C}">
+                          <a14:useLocalDpi xmlns:a14="http://schemas.microsoft.com/office/drawing/2010/main" val="0"/>
+                        </a:ext>
+                      </a:extLst>
+                    </a:blip>
+                    <a:srcRect/>
+                    <a:stretch>
+                      <a:fillRect/>
+                    </a:stretch>
+                  </pic:blipFill>
+                  <pic:spPr bwMode="auto">
+                    <a:xfrm>
+                      <a:off x="0" y="0"/>
+                      <a:ext cx="5320030" cy="3990340"/>
+                    </a:xfrm>
+                    <a:prstGeom prst="rect">
+                      <a:avLst/>
+                    </a:prstGeom>
+                    <a:noFill/>
+                    <a:ln>
+                      <a:noFill/>
+                    </a:ln>
+                  </pic:spPr>
+                </pic:pic>
+              </a:graphicData>
+            </a:graphic>
+          </wp:inline>
+        </w:drawing>
+      </w:r>
+      <w:bookmarkStart w:id="0" w:name="_GoBack"/>
+      <w:bookmarkEnd w:id="0"/>
+    </w:p>
+    <w:p>
+      <w:pPr>
+        <w:jc w:val="center"/>
+        <w:rPr>
+          <w:sz w:val="24"/>
+          <w:lang w:val="en-CA"/>
+        </w:rPr>
+      </w:pPr>
+      <w:r>
+        <w:rPr>
+          <w:noProof/>
+          <w:sz w:val="24"/>
+          <w:lang w:val="en-CA" w:eastAsia="en-CA"/>
+        </w:rPr>
+        <w:drawing>
+          <wp:inline distT="0" distB="0" distL="0" distR="0">
+            <wp:extent cx="5320030" cy="3990340"/>
+            <wp:effectExtent l="0" t="0" r="0" b="0"/>
+            <wp:docPr id="5" name="Picture 5"/>
+            <wp:cNvGraphicFramePr>
+              <a:graphicFrameLocks xmlns:a="http://schemas.openxmlformats.org/drawingml/2006/main" noChangeAspect="1"/>
+            </wp:cNvGraphicFramePr>
+            <a:graphic xmlns:a="http://schemas.openxmlformats.org/drawingml/2006/main">
+              <a:graphicData uri="http://schemas.openxmlformats.org/drawingml/2006/picture">
+                <pic:pic xmlns:pic="http://schemas.openxmlformats.org/drawingml/2006/picture">
+                  <pic:nvPicPr>
+                    <pic:cNvPr id="0" name="Picture 2"/>
+                    <pic:cNvPicPr>
+                      <a:picLocks noChangeAspect="1" noChangeArrowheads="1"/>
+                    </pic:cNvPicPr>
+                  </pic:nvPicPr>
+                  <pic:blipFill>
+                    <a:blip r:embed="rId8">
+                      <a:extLst>
+                        <a:ext uri="{28A0092B-C50C-407E-A947-70E740481C1C}">
+                          <a14:useLocalDpi xmlns:a14="http://schemas.microsoft.com/office/drawing/2010/main" val="0"/>
+                        </a:ext>
+                      </a:extLst>
+                    </a:blip>
+                    <a:srcRect/>
+                    <a:stretch>
+                      <a:fillRect/>
+                    </a:stretch>
+                  </pic:blipFill>
+                  <pic:spPr bwMode="auto">
+                    <a:xfrm>
+                      <a:off x="0" y="0"/>
+                      <a:ext cx="5320030" cy="3990340"/>
                     </a:xfrm>
                     <a:prstGeom prst="rect">
                       <a:avLst/>

</xml_diff>

<commit_message>
3f and 3g qs
</commit_message>
<xml_diff>
--- a/lab1/Report.docx
+++ b/lab1/Report.docx
@@ -649,8 +649,6 @@
           <w:lang w:val="en-CA"/>
         </w:rPr>
       </w:pPr>
-      <w:bookmarkStart w:id="0" w:name="_GoBack"/>
-      <w:bookmarkEnd w:id="0"/>
       <w:r>
         <w:rPr>
           <w:noProof/>
@@ -660,7 +658,7 @@
         <mc:AlternateContent>
           <mc:Choice Requires="wps">
             <w:drawing>
-              <wp:anchor distT="0" distB="0" distL="114300" distR="114300" simplePos="0" relativeHeight="251683840" behindDoc="0" locked="0" layoutInCell="1" allowOverlap="1" wp14:anchorId="011188B4" wp14:editId="18B60E0D">
+              <wp:anchor distT="0" distB="0" distL="114300" distR="114300" simplePos="0" relativeHeight="251662336" behindDoc="0" locked="0" layoutInCell="1" allowOverlap="1" wp14:anchorId="011188B4" wp14:editId="18B60E0D">
                 <wp:simplePos x="0" y="0"/>
                 <wp:positionH relativeFrom="column">
                   <wp:posOffset>1951990</wp:posOffset>
@@ -785,7 +783,7 @@
         <mc:AlternateContent>
           <mc:Choice Requires="wps">
             <w:drawing>
-              <wp:anchor distT="0" distB="0" distL="114300" distR="114300" simplePos="0" relativeHeight="251688960" behindDoc="0" locked="0" layoutInCell="1" allowOverlap="1" wp14:anchorId="000E0D1C" wp14:editId="361992F6">
+              <wp:anchor distT="0" distB="0" distL="114300" distR="114300" simplePos="0" relativeHeight="251667456" behindDoc="0" locked="0" layoutInCell="1" allowOverlap="1" wp14:anchorId="000E0D1C" wp14:editId="361992F6">
                 <wp:simplePos x="0" y="0"/>
                 <wp:positionH relativeFrom="column">
                   <wp:posOffset>1133474</wp:posOffset>
@@ -875,7 +873,7 @@
         <mc:AlternateContent>
           <mc:Choice Requires="wps">
             <w:drawing>
-              <wp:anchor distT="0" distB="0" distL="114300" distR="114300" simplePos="0" relativeHeight="251686912" behindDoc="0" locked="0" layoutInCell="1" allowOverlap="1">
+              <wp:anchor distT="0" distB="0" distL="114300" distR="114300" simplePos="0" relativeHeight="251666432" behindDoc="0" locked="0" layoutInCell="1" allowOverlap="1">
                 <wp:simplePos x="0" y="0"/>
                 <wp:positionH relativeFrom="column">
                   <wp:posOffset>2000250</wp:posOffset>
@@ -949,7 +947,7 @@
         <mc:AlternateContent>
           <mc:Choice Requires="wps">
             <w:drawing>
-              <wp:anchor distT="0" distB="0" distL="114300" distR="114300" simplePos="0" relativeHeight="251676672" behindDoc="0" locked="0" layoutInCell="1" allowOverlap="1" wp14:anchorId="158F5C6B" wp14:editId="37D93E9A">
+              <wp:anchor distT="0" distB="0" distL="114300" distR="114300" simplePos="0" relativeHeight="251657216" behindDoc="0" locked="0" layoutInCell="1" allowOverlap="1" wp14:anchorId="158F5C6B" wp14:editId="37D93E9A">
                 <wp:simplePos x="0" y="0"/>
                 <wp:positionH relativeFrom="column">
                   <wp:posOffset>2600282</wp:posOffset>
@@ -1022,7 +1020,7 @@
         <mc:AlternateContent>
           <mc:Choice Requires="wps">
             <w:drawing>
-              <wp:anchor distT="0" distB="0" distL="114300" distR="114300" simplePos="0" relativeHeight="251677696" behindDoc="0" locked="0" layoutInCell="1" allowOverlap="1" wp14:anchorId="24436999" wp14:editId="4936C948">
+              <wp:anchor distT="0" distB="0" distL="114300" distR="114300" simplePos="0" relativeHeight="251658240" behindDoc="0" locked="0" layoutInCell="1" allowOverlap="1" wp14:anchorId="24436999" wp14:editId="4936C948">
                 <wp:simplePos x="0" y="0"/>
                 <wp:positionH relativeFrom="column">
                   <wp:posOffset>2257425</wp:posOffset>
@@ -1095,7 +1093,7 @@
         <mc:AlternateContent>
           <mc:Choice Requires="wps">
             <w:drawing>
-              <wp:anchor distT="0" distB="0" distL="114300" distR="114300" simplePos="0" relativeHeight="251668480" behindDoc="0" locked="0" layoutInCell="1" allowOverlap="1" wp14:anchorId="55D4998F" wp14:editId="5813EAF3">
+              <wp:anchor distT="0" distB="0" distL="114300" distR="114300" simplePos="0" relativeHeight="251650048" behindDoc="0" locked="0" layoutInCell="1" allowOverlap="1" wp14:anchorId="55D4998F" wp14:editId="5813EAF3">
                 <wp:simplePos x="0" y="0"/>
                 <wp:positionH relativeFrom="column">
                   <wp:posOffset>-19050</wp:posOffset>
@@ -1176,7 +1174,7 @@
         <mc:AlternateContent>
           <mc:Choice Requires="wps">
             <w:drawing>
-              <wp:anchor distT="0" distB="0" distL="114300" distR="114300" simplePos="0" relativeHeight="251669504" behindDoc="0" locked="0" layoutInCell="1" allowOverlap="1" wp14:anchorId="0F294A9E" wp14:editId="3E2036D0">
+              <wp:anchor distT="0" distB="0" distL="114300" distR="114300" simplePos="0" relativeHeight="251651072" behindDoc="0" locked="0" layoutInCell="1" allowOverlap="1" wp14:anchorId="0F294A9E" wp14:editId="3E2036D0">
                 <wp:simplePos x="0" y="0"/>
                 <wp:positionH relativeFrom="column">
                   <wp:posOffset>323807</wp:posOffset>
@@ -1257,7 +1255,7 @@
         <mc:AlternateContent>
           <mc:Choice Requires="wps">
             <w:drawing>
-              <wp:anchor distT="0" distB="0" distL="114300" distR="114300" simplePos="0" relativeHeight="251681792" behindDoc="0" locked="0" layoutInCell="1" allowOverlap="1" wp14:anchorId="74E391DE" wp14:editId="595FD65A">
+              <wp:anchor distT="0" distB="0" distL="114300" distR="114300" simplePos="0" relativeHeight="251660288" behindDoc="0" locked="0" layoutInCell="1" allowOverlap="1" wp14:anchorId="74E391DE" wp14:editId="595FD65A">
                 <wp:simplePos x="0" y="0"/>
                 <wp:positionH relativeFrom="column">
                   <wp:posOffset>3685540</wp:posOffset>
@@ -1366,7 +1364,7 @@
         <mc:AlternateContent>
           <mc:Choice Requires="wps">
             <w:drawing>
-              <wp:anchor distT="0" distB="0" distL="114300" distR="114300" simplePos="0" relativeHeight="251679744" behindDoc="0" locked="0" layoutInCell="1" allowOverlap="1" wp14:anchorId="4CAF1954" wp14:editId="746B9529">
+              <wp:anchor distT="0" distB="0" distL="114300" distR="114300" simplePos="0" relativeHeight="251659264" behindDoc="0" locked="0" layoutInCell="1" allowOverlap="1" wp14:anchorId="4CAF1954" wp14:editId="746B9529">
                 <wp:simplePos x="0" y="0"/>
                 <wp:positionH relativeFrom="column">
                   <wp:posOffset>2676472</wp:posOffset>
@@ -1463,7 +1461,7 @@
         <mc:AlternateContent>
           <mc:Choice Requires="wps">
             <w:drawing>
-              <wp:anchor distT="0" distB="0" distL="114300" distR="114300" simplePos="0" relativeHeight="251673600" behindDoc="0" locked="0" layoutInCell="1" allowOverlap="1" wp14:anchorId="5E464A71" wp14:editId="49A2B754">
+              <wp:anchor distT="0" distB="0" distL="114300" distR="114300" simplePos="0" relativeHeight="251655168" behindDoc="0" locked="0" layoutInCell="1" allowOverlap="1" wp14:anchorId="5E464A71" wp14:editId="49A2B754">
                 <wp:simplePos x="0" y="0"/>
                 <wp:positionH relativeFrom="column">
                   <wp:posOffset>1400176</wp:posOffset>
@@ -1578,7 +1576,7 @@
         <mc:AlternateContent>
           <mc:Choice Requires="wps">
             <w:drawing>
-              <wp:anchor distT="0" distB="0" distL="114300" distR="114300" simplePos="0" relativeHeight="251670528" behindDoc="0" locked="0" layoutInCell="1" allowOverlap="1" wp14:anchorId="025FE909" wp14:editId="347BB7BE">
+              <wp:anchor distT="0" distB="0" distL="114300" distR="114300" simplePos="0" relativeHeight="251652096" behindDoc="0" locked="0" layoutInCell="1" allowOverlap="1" wp14:anchorId="025FE909" wp14:editId="347BB7BE">
                 <wp:simplePos x="0" y="0"/>
                 <wp:positionH relativeFrom="column">
                   <wp:posOffset>399997</wp:posOffset>
@@ -1675,7 +1673,7 @@
         <mc:AlternateContent>
           <mc:Choice Requires="wps">
             <w:drawing>
-              <wp:anchor distT="0" distB="0" distL="114300" distR="114300" simplePos="0" relativeHeight="251642880" behindDoc="0" locked="0" layoutInCell="1" allowOverlap="1" wp14:anchorId="0944B3B8" wp14:editId="2BAF4D19">
+              <wp:anchor distT="0" distB="0" distL="114300" distR="114300" simplePos="0" relativeHeight="251648000" behindDoc="0" locked="0" layoutInCell="1" allowOverlap="1" wp14:anchorId="0944B3B8" wp14:editId="2BAF4D19">
                 <wp:simplePos x="0" y="0"/>
                 <wp:positionH relativeFrom="column">
                   <wp:posOffset>857250</wp:posOffset>
@@ -1793,7 +1791,7 @@
         <mc:AlternateContent>
           <mc:Choice Requires="wps">
             <w:drawing>
-              <wp:anchor distT="0" distB="0" distL="114300" distR="114300" simplePos="0" relativeHeight="251644928" behindDoc="0" locked="0" layoutInCell="1" allowOverlap="1" wp14:anchorId="7F2D74D8" wp14:editId="0DE88E97">
+              <wp:anchor distT="0" distB="0" distL="114300" distR="114300" simplePos="0" relativeHeight="251649024" behindDoc="0" locked="0" layoutInCell="1" allowOverlap="1" wp14:anchorId="7F2D74D8" wp14:editId="0DE88E97">
                 <wp:simplePos x="0" y="0"/>
                 <wp:positionH relativeFrom="column">
                   <wp:posOffset>3124200</wp:posOffset>
@@ -1933,7 +1931,7 @@
         <mc:AlternateContent>
           <mc:Choice Requires="wps">
             <w:drawing>
-              <wp:anchor distT="0" distB="0" distL="114300" distR="114300" simplePos="0" relativeHeight="251683840" behindDoc="0" locked="0" layoutInCell="1" allowOverlap="1" wp14:anchorId="66CD9F13" wp14:editId="795C7849">
+              <wp:anchor distT="0" distB="0" distL="114300" distR="114300" simplePos="0" relativeHeight="251663360" behindDoc="0" locked="0" layoutInCell="1" allowOverlap="1" wp14:anchorId="66CD9F13" wp14:editId="795C7849">
                 <wp:simplePos x="0" y="0"/>
                 <wp:positionH relativeFrom="column">
                   <wp:posOffset>3590926</wp:posOffset>
@@ -2008,7 +2006,7 @@
         <mc:AlternateContent>
           <mc:Choice Requires="wps">
             <w:drawing>
-              <wp:anchor distT="0" distB="0" distL="114300" distR="114300" simplePos="0" relativeHeight="251682816" behindDoc="0" locked="0" layoutInCell="1" allowOverlap="1" wp14:anchorId="6B7F874C" wp14:editId="16765557">
+              <wp:anchor distT="0" distB="0" distL="114300" distR="114300" simplePos="0" relativeHeight="251661312" behindDoc="0" locked="0" layoutInCell="1" allowOverlap="1" wp14:anchorId="6B7F874C" wp14:editId="16765557">
                 <wp:simplePos x="0" y="0"/>
                 <wp:positionH relativeFrom="column">
                   <wp:posOffset>2600282</wp:posOffset>
@@ -2076,7 +2074,7 @@
         <mc:AlternateContent>
           <mc:Choice Requires="wps">
             <w:drawing>
-              <wp:anchor distT="0" distB="0" distL="114300" distR="114300" simplePos="0" relativeHeight="251672576" behindDoc="0" locked="0" layoutInCell="1" allowOverlap="1" wp14:anchorId="487CEC5C" wp14:editId="7B845764">
+              <wp:anchor distT="0" distB="0" distL="114300" distR="114300" simplePos="0" relativeHeight="251654144" behindDoc="0" locked="0" layoutInCell="1" allowOverlap="1" wp14:anchorId="487CEC5C" wp14:editId="7B845764">
                 <wp:simplePos x="0" y="0"/>
                 <wp:positionH relativeFrom="column">
                   <wp:posOffset>1323975</wp:posOffset>
@@ -2147,7 +2145,7 @@
         <mc:AlternateContent>
           <mc:Choice Requires="wps">
             <w:drawing>
-              <wp:anchor distT="0" distB="0" distL="114300" distR="114300" simplePos="0" relativeHeight="251671552" behindDoc="0" locked="0" layoutInCell="1" allowOverlap="1" wp14:anchorId="4B5F6255" wp14:editId="254C373D">
+              <wp:anchor distT="0" distB="0" distL="114300" distR="114300" simplePos="0" relativeHeight="251653120" behindDoc="0" locked="0" layoutInCell="1" allowOverlap="1" wp14:anchorId="4B5F6255" wp14:editId="254C373D">
                 <wp:simplePos x="0" y="0"/>
                 <wp:positionH relativeFrom="column">
                   <wp:posOffset>323807</wp:posOffset>
@@ -2223,7 +2221,7 @@
         <mc:AlternateContent>
           <mc:Choice Requires="wps">
             <w:drawing>
-              <wp:anchor distT="0" distB="0" distL="114300" distR="114300" simplePos="0" relativeHeight="251683840" behindDoc="0" locked="0" layoutInCell="1" allowOverlap="1">
+              <wp:anchor distT="0" distB="0" distL="114300" distR="114300" simplePos="0" relativeHeight="251664384" behindDoc="0" locked="0" layoutInCell="1" allowOverlap="1">
                 <wp:simplePos x="0" y="0"/>
                 <wp:positionH relativeFrom="column">
                   <wp:posOffset>3495519</wp:posOffset>
@@ -2291,7 +2289,7 @@
         <mc:AlternateContent>
           <mc:Choice Requires="wps">
             <w:drawing>
-              <wp:anchor distT="0" distB="0" distL="114300" distR="114300" simplePos="0" relativeHeight="251673600" behindDoc="0" locked="0" layoutInCell="1" allowOverlap="1">
+              <wp:anchor distT="0" distB="0" distL="114300" distR="114300" simplePos="0" relativeHeight="251656192" behindDoc="0" locked="0" layoutInCell="1" allowOverlap="1">
                 <wp:simplePos x="0" y="0"/>
                 <wp:positionH relativeFrom="column">
                   <wp:posOffset>1219043</wp:posOffset>
@@ -2367,7 +2365,7 @@
         <mc:AlternateContent>
           <mc:Choice Requires="wps">
             <w:drawing>
-              <wp:anchor distT="45720" distB="45720" distL="114300" distR="114300" simplePos="0" relativeHeight="251685888" behindDoc="0" locked="0" layoutInCell="1" allowOverlap="1" wp14:anchorId="71E633A1" wp14:editId="27578E24">
+              <wp:anchor distT="45720" distB="45720" distL="114300" distR="114300" simplePos="0" relativeHeight="251665408" behindDoc="0" locked="0" layoutInCell="1" allowOverlap="1" wp14:anchorId="71E633A1" wp14:editId="27578E24">
                 <wp:simplePos x="0" y="0"/>
                 <wp:positionH relativeFrom="column">
                   <wp:posOffset>295275</wp:posOffset>
@@ -4749,6 +4747,368 @@
           <w:sz w:val="24"/>
           <w:lang w:val="en-CA"/>
         </w:rPr>
+        <w:t>3f)</w:t>
+      </w:r>
+      <w:r>
+        <w:rPr>
+          <w:sz w:val="24"/>
+          <w:lang w:val="en-CA"/>
+        </w:rPr>
+        <w:t xml:space="preserve"> The parity check matrices, H</w:t>
+      </w:r>
+      <w:r>
+        <w:rPr>
+          <w:sz w:val="24"/>
+          <w:lang w:val="en-CA"/>
+        </w:rPr>
+        <w:t xml:space="preserve">, are formed by making the parity symbols for an identity matrix, such that, H = (P | I). </w:t>
+      </w:r>
+    </w:p>
+    <w:p>
+      <w:pPr>
+        <w:rPr>
+          <w:sz w:val="24"/>
+          <w:lang w:val="en-CA"/>
+        </w:rPr>
+      </w:pPr>
+      <w:r>
+        <w:rPr>
+          <w:sz w:val="24"/>
+          <w:lang w:val="en-CA"/>
+        </w:rPr>
+        <w:t>For (6,3,3) code the H matrix is given below:</w:t>
+      </w:r>
+    </w:p>
+    <w:p>
+      <w:pPr>
+        <w:rPr>
+          <w:sz w:val="24"/>
+          <w:lang w:val="en-CA"/>
+        </w:rPr>
+      </w:pPr>
+      <w:r>
+        <w:rPr>
+          <w:noProof/>
+          <w:lang w:val="en-CA" w:eastAsia="en-CA"/>
+        </w:rPr>
+        <w:drawing>
+          <wp:inline distT="0" distB="0" distL="0" distR="0" wp14:anchorId="247D3752" wp14:editId="77EC8ED5">
+            <wp:extent cx="3171825" cy="952500"/>
+            <wp:effectExtent l="0" t="0" r="9525" b="0"/>
+            <wp:docPr id="1" name="Picture 1"/>
+            <wp:cNvGraphicFramePr>
+              <a:graphicFrameLocks xmlns:a="http://schemas.openxmlformats.org/drawingml/2006/main" noChangeAspect="1"/>
+            </wp:cNvGraphicFramePr>
+            <a:graphic xmlns:a="http://schemas.openxmlformats.org/drawingml/2006/main">
+              <a:graphicData uri="http://schemas.openxmlformats.org/drawingml/2006/picture">
+                <pic:pic xmlns:pic="http://schemas.openxmlformats.org/drawingml/2006/picture">
+                  <pic:nvPicPr>
+                    <pic:cNvPr id="1" name=""/>
+                    <pic:cNvPicPr/>
+                  </pic:nvPicPr>
+                  <pic:blipFill>
+                    <a:blip r:embed="rId7"/>
+                    <a:stretch>
+                      <a:fillRect/>
+                    </a:stretch>
+                  </pic:blipFill>
+                  <pic:spPr>
+                    <a:xfrm>
+                      <a:off x="0" y="0"/>
+                      <a:ext cx="3171825" cy="952500"/>
+                    </a:xfrm>
+                    <a:prstGeom prst="rect">
+                      <a:avLst/>
+                    </a:prstGeom>
+                  </pic:spPr>
+                </pic:pic>
+              </a:graphicData>
+            </a:graphic>
+          </wp:inline>
+        </w:drawing>
+      </w:r>
+    </w:p>
+    <w:p>
+      <w:pPr>
+        <w:rPr>
+          <w:sz w:val="24"/>
+          <w:lang w:val="en-CA"/>
+        </w:rPr>
+      </w:pPr>
+    </w:p>
+    <w:p>
+      <w:pPr>
+        <w:rPr>
+          <w:sz w:val="24"/>
+          <w:lang w:val="en-CA"/>
+        </w:rPr>
+      </w:pPr>
+      <w:r>
+        <w:rPr>
+          <w:sz w:val="24"/>
+          <w:lang w:val="en-CA"/>
+        </w:rPr>
+        <w:t>For (8,4,4) code the H matrix is given below:</w:t>
+      </w:r>
+    </w:p>
+    <w:p>
+      <w:pPr>
+        <w:rPr>
+          <w:sz w:val="24"/>
+          <w:lang w:val="en-CA"/>
+        </w:rPr>
+      </w:pPr>
+      <w:r>
+        <w:rPr>
+          <w:noProof/>
+          <w:lang w:val="en-CA" w:eastAsia="en-CA"/>
+        </w:rPr>
+        <w:drawing>
+          <wp:inline distT="0" distB="0" distL="0" distR="0" wp14:anchorId="0DDFB702" wp14:editId="1A36D55B">
+            <wp:extent cx="3914775" cy="1066800"/>
+            <wp:effectExtent l="0" t="0" r="9525" b="0"/>
+            <wp:docPr id="5" name="Picture 5"/>
+            <wp:cNvGraphicFramePr>
+              <a:graphicFrameLocks xmlns:a="http://schemas.openxmlformats.org/drawingml/2006/main" noChangeAspect="1"/>
+            </wp:cNvGraphicFramePr>
+            <a:graphic xmlns:a="http://schemas.openxmlformats.org/drawingml/2006/main">
+              <a:graphicData uri="http://schemas.openxmlformats.org/drawingml/2006/picture">
+                <pic:pic xmlns:pic="http://schemas.openxmlformats.org/drawingml/2006/picture">
+                  <pic:nvPicPr>
+                    <pic:cNvPr id="1" name=""/>
+                    <pic:cNvPicPr/>
+                  </pic:nvPicPr>
+                  <pic:blipFill>
+                    <a:blip r:embed="rId8"/>
+                    <a:stretch>
+                      <a:fillRect/>
+                    </a:stretch>
+                  </pic:blipFill>
+                  <pic:spPr>
+                    <a:xfrm>
+                      <a:off x="0" y="0"/>
+                      <a:ext cx="3914775" cy="1066800"/>
+                    </a:xfrm>
+                    <a:prstGeom prst="rect">
+                      <a:avLst/>
+                    </a:prstGeom>
+                  </pic:spPr>
+                </pic:pic>
+              </a:graphicData>
+            </a:graphic>
+          </wp:inline>
+        </w:drawing>
+      </w:r>
+    </w:p>
+    <w:p>
+      <w:pPr>
+        <w:rPr>
+          <w:sz w:val="24"/>
+          <w:lang w:val="en-CA"/>
+        </w:rPr>
+      </w:pPr>
+    </w:p>
+    <w:p>
+      <w:pPr>
+        <w:rPr>
+          <w:sz w:val="24"/>
+          <w:lang w:val="en-CA"/>
+        </w:rPr>
+      </w:pPr>
+      <w:r>
+        <w:rPr>
+          <w:sz w:val="24"/>
+          <w:lang w:val="en-CA"/>
+        </w:rPr>
+        <w:t>3g)</w:t>
+      </w:r>
+      <w:r>
+        <w:rPr>
+          <w:sz w:val="24"/>
+          <w:lang w:val="en-CA"/>
+        </w:rPr>
+        <w:t xml:space="preserve"> It can be observed that H = (P | I) while G = (I | P). So in order to get H from G for any system, we need to swap the P and I </w:t>
+      </w:r>
+      <w:proofErr w:type="gramStart"/>
+      <w:r>
+        <w:rPr>
+          <w:sz w:val="24"/>
+          <w:lang w:val="en-CA"/>
+        </w:rPr>
+        <w:t>sections</w:t>
+      </w:r>
+      <w:proofErr w:type="gramEnd"/>
+      <w:r>
+        <w:rPr>
+          <w:sz w:val="24"/>
+          <w:lang w:val="en-CA"/>
+        </w:rPr>
+        <w:t xml:space="preserve"> from G matrix. This is achieved by multiplying G with another matrix, say A, </w:t>
+      </w:r>
+      <w:r>
+        <w:rPr>
+          <w:sz w:val="24"/>
+          <w:lang w:val="en-CA"/>
+        </w:rPr>
+        <w:t>to get H. So we have:</w:t>
+      </w:r>
+    </w:p>
+    <w:p>
+      <w:pPr>
+        <w:rPr>
+          <w:sz w:val="24"/>
+          <w:lang w:val="en-CA"/>
+        </w:rPr>
+      </w:pPr>
+      <w:r>
+        <w:rPr>
+          <w:sz w:val="24"/>
+          <w:lang w:val="en-CA"/>
+        </w:rPr>
+        <w:t>H = G * A</w:t>
+      </w:r>
+    </w:p>
+    <w:p>
+      <w:pPr>
+        <w:rPr>
+          <w:sz w:val="24"/>
+          <w:lang w:val="en-CA"/>
+        </w:rPr>
+      </w:pPr>
+      <w:r>
+        <w:rPr>
+          <w:sz w:val="24"/>
+          <w:lang w:val="en-CA"/>
+        </w:rPr>
+        <w:t xml:space="preserve">For any system (n, k, </w:t>
+      </w:r>
+      <w:proofErr w:type="spellStart"/>
+      <w:r>
+        <w:rPr>
+          <w:sz w:val="24"/>
+          <w:lang w:val="en-CA"/>
+        </w:rPr>
+        <w:t>dmin</w:t>
+      </w:r>
+      <w:proofErr w:type="spellEnd"/>
+      <w:r>
+        <w:rPr>
+          <w:sz w:val="24"/>
+          <w:lang w:val="en-CA"/>
+        </w:rPr>
+        <w:t>), matrix A is an n*n matrix. It consists of 2 identity matrices of k*k dimensions, and the other entries of matrix A are padded with 0’s to make it n*n. The first identity matrix starts at k+1 column and goes up to n columns for the first k rows. The next identity matrix starts at 0</w:t>
+      </w:r>
+      <w:r>
+        <w:rPr>
+          <w:sz w:val="24"/>
+          <w:vertAlign w:val="superscript"/>
+          <w:lang w:val="en-CA"/>
+        </w:rPr>
+        <w:t>th</w:t>
+      </w:r>
+      <w:r>
+        <w:rPr>
+          <w:sz w:val="24"/>
+          <w:lang w:val="en-CA"/>
+        </w:rPr>
+        <w:t xml:space="preserve"> column and goes up to n-k columns for the remaining n-k rows. </w:t>
+      </w:r>
+    </w:p>
+    <w:p>
+      <w:pPr>
+        <w:rPr>
+          <w:sz w:val="24"/>
+          <w:lang w:val="en-CA"/>
+        </w:rPr>
+      </w:pPr>
+      <w:r>
+        <w:rPr>
+          <w:sz w:val="24"/>
+          <w:lang w:val="en-CA"/>
+        </w:rPr>
+        <w:lastRenderedPageBreak/>
+        <w:t>For (6,3,3) code the A matrix looks like:</w:t>
+      </w:r>
+    </w:p>
+    <w:p>
+      <w:pPr>
+        <w:rPr>
+          <w:sz w:val="24"/>
+          <w:lang w:val="en-CA"/>
+        </w:rPr>
+      </w:pPr>
+      <w:r>
+        <w:rPr>
+          <w:noProof/>
+          <w:lang w:val="en-CA" w:eastAsia="en-CA"/>
+        </w:rPr>
+        <w:drawing>
+          <wp:inline distT="0" distB="0" distL="0" distR="0" wp14:anchorId="3FD093E2" wp14:editId="1D259B2B">
+            <wp:extent cx="3133725" cy="1409700"/>
+            <wp:effectExtent l="0" t="0" r="9525" b="0"/>
+            <wp:docPr id="10" name="Picture 10"/>
+            <wp:cNvGraphicFramePr>
+              <a:graphicFrameLocks xmlns:a="http://schemas.openxmlformats.org/drawingml/2006/main" noChangeAspect="1"/>
+            </wp:cNvGraphicFramePr>
+            <a:graphic xmlns:a="http://schemas.openxmlformats.org/drawingml/2006/main">
+              <a:graphicData uri="http://schemas.openxmlformats.org/drawingml/2006/picture">
+                <pic:pic xmlns:pic="http://schemas.openxmlformats.org/drawingml/2006/picture">
+                  <pic:nvPicPr>
+                    <pic:cNvPr id="1" name=""/>
+                    <pic:cNvPicPr/>
+                  </pic:nvPicPr>
+                  <pic:blipFill>
+                    <a:blip r:embed="rId9"/>
+                    <a:stretch>
+                      <a:fillRect/>
+                    </a:stretch>
+                  </pic:blipFill>
+                  <pic:spPr>
+                    <a:xfrm>
+                      <a:off x="0" y="0"/>
+                      <a:ext cx="3133725" cy="1409700"/>
+                    </a:xfrm>
+                    <a:prstGeom prst="rect">
+                      <a:avLst/>
+                    </a:prstGeom>
+                  </pic:spPr>
+                </pic:pic>
+              </a:graphicData>
+            </a:graphic>
+          </wp:inline>
+        </w:drawing>
+      </w:r>
+    </w:p>
+    <w:p>
+      <w:pPr>
+        <w:rPr>
+          <w:sz w:val="24"/>
+          <w:lang w:val="en-CA"/>
+        </w:rPr>
+      </w:pPr>
+      <w:bookmarkStart w:id="0" w:name="_GoBack"/>
+      <w:bookmarkEnd w:id="0"/>
+    </w:p>
+    <w:p>
+      <w:pPr>
+        <w:rPr>
+          <w:sz w:val="24"/>
+          <w:lang w:val="en-CA"/>
+        </w:rPr>
+      </w:pPr>
+    </w:p>
+    <w:p>
+      <w:pPr>
+        <w:rPr>
+          <w:sz w:val="24"/>
+          <w:lang w:val="en-CA"/>
+        </w:rPr>
+      </w:pPr>
+      <w:r>
+        <w:rPr>
+          <w:sz w:val="24"/>
+          <w:lang w:val="en-CA"/>
+        </w:rPr>
         <w:t xml:space="preserve">3h) </w:t>
       </w:r>
       <w:r>
@@ -4757,36 +5117,6 @@
           <w:lang w:val="en-CA"/>
         </w:rPr>
         <w:t>The graph below shows the performance of syndrome decoder, with the same test as performed 3(d).</w:t>
-      </w:r>
-    </w:p>
-    <w:p>
-      <w:pPr>
-        <w:rPr>
-          <w:sz w:val="24"/>
-          <w:lang w:val="en-CA"/>
-        </w:rPr>
-      </w:pPr>
-      <w:r>
-        <w:rPr>
-          <w:sz w:val="24"/>
-          <w:lang w:val="en-CA"/>
-        </w:rPr>
-        <w:t>3f)</w:t>
-      </w:r>
-    </w:p>
-    <w:p>
-      <w:pPr>
-        <w:rPr>
-          <w:sz w:val="24"/>
-          <w:lang w:val="en-CA"/>
-        </w:rPr>
-      </w:pPr>
-      <w:r>
-        <w:rPr>
-          <w:sz w:val="24"/>
-          <w:lang w:val="en-CA"/>
-        </w:rPr>
-        <w:t>3g)</w:t>
       </w:r>
     </w:p>
     <w:p>
@@ -4820,7 +5150,7 @@
                     </pic:cNvPicPr>
                   </pic:nvPicPr>
                   <pic:blipFill>
-                    <a:blip r:embed="rId7">
+                    <a:blip r:embed="rId10">
                       <a:extLst>
                         <a:ext uri="{28A0092B-C50C-407E-A947-70E740481C1C}">
                           <a14:useLocalDpi xmlns:a14="http://schemas.microsoft.com/office/drawing/2010/main" val="0"/>
@@ -5033,6 +5363,7 @@
     <w:lsdException w:name="HTML Sample" w:semiHidden="1" w:unhideWhenUsed="1"/>
     <w:lsdException w:name="HTML Typewriter" w:semiHidden="1" w:unhideWhenUsed="1"/>
     <w:lsdException w:name="HTML Variable" w:semiHidden="1" w:unhideWhenUsed="1"/>
+    <w:lsdException w:name="Normal Table" w:semiHidden="1" w:unhideWhenUsed="1"/>
     <w:lsdException w:name="annotation subject" w:semiHidden="1" w:unhideWhenUsed="1"/>
     <w:lsdException w:name="No List" w:semiHidden="1" w:unhideWhenUsed="1"/>
     <w:lsdException w:name="Outline List 1" w:semiHidden="1" w:unhideWhenUsed="1"/>
@@ -5079,8 +5410,10 @@
     <w:lsdException w:name="Table Subtle 2" w:semiHidden="1" w:unhideWhenUsed="1"/>
     <w:lsdException w:name="Table Web 1" w:semiHidden="1" w:unhideWhenUsed="1"/>
     <w:lsdException w:name="Table Web 2" w:semiHidden="1" w:unhideWhenUsed="1"/>
+    <w:lsdException w:name="Table Web 3" w:semiHidden="1" w:unhideWhenUsed="1"/>
     <w:lsdException w:name="Balloon Text" w:semiHidden="1" w:unhideWhenUsed="1"/>
     <w:lsdException w:name="Table Grid" w:uiPriority="39"/>
+    <w:lsdException w:name="Table Theme" w:semiHidden="1" w:unhideWhenUsed="1"/>
     <w:lsdException w:name="Placeholder Text" w:semiHidden="1"/>
     <w:lsdException w:name="No Spacing" w:uiPriority="1" w:qFormat="1"/>
     <w:lsdException w:name="Light Shading" w:uiPriority="60"/>
@@ -5817,7 +6150,7 @@
 </file>
 
 <file path=customXml/itemProps1.xml><?xml version="1.0" encoding="utf-8"?>
-<ds:datastoreItem xmlns:ds="http://schemas.openxmlformats.org/officeDocument/2006/customXml" ds:itemID="{308C06D4-C218-4E6C-B414-F67153036153}">
+<ds:datastoreItem xmlns:ds="http://schemas.openxmlformats.org/officeDocument/2006/customXml" ds:itemID="{8587D212-0BA0-4B5C-81F9-C93E58652431}">
   <ds:schemaRefs>
     <ds:schemaRef ds:uri="http://schemas.openxmlformats.org/officeDocument/2006/bibliography"/>
   </ds:schemaRefs>

</xml_diff>